<commit_message>
Finished Forms and cleaned css
</commit_message>
<xml_diff>
--- a/Organization Guidelines.docx
+++ b/Organization Guidelines.docx
@@ -61,15 +61,13 @@
         </w:rPr>
         <w:t>Develop a governing document(Constitution/Code of conduct/</w:t>
       </w:r>
-      <w:proofErr w:type="spellStart"/>
-      <w:r>
-        <w:rPr>
-          <w:sz w:val="24"/>
-          <w:szCs w:val="24"/>
-        </w:rPr>
-        <w:t>etc</w:t>
-      </w:r>
-      <w:proofErr w:type="spellEnd"/>
+      <w:r>
+        <w:rPr>
+          <w:sz w:val="24"/>
+          <w:szCs w:val="24"/>
+        </w:rPr>
+        <w:t>etc.</w:t>
+      </w:r>
       <w:r>
         <w:rPr>
           <w:sz w:val="24"/>
@@ -402,15 +400,13 @@
         </w:rPr>
         <w:t xml:space="preserve">Signage can be made by </w:t>
       </w:r>
-      <w:proofErr w:type="gramStart"/>
-      <w:r>
-        <w:rPr>
-          <w:sz w:val="24"/>
-          <w:szCs w:val="24"/>
-        </w:rPr>
-        <w:t>a</w:t>
-      </w:r>
-      <w:proofErr w:type="gramEnd"/>
+      <w:r>
+        <w:rPr>
+          <w:sz w:val="24"/>
+          <w:szCs w:val="24"/>
+        </w:rPr>
+        <w:t>an</w:t>
+      </w:r>
       <w:r>
         <w:rPr>
           <w:sz w:val="24"/>
@@ -1925,6 +1921,7 @@
           <w:u w:val="single"/>
         </w:rPr>
       </w:pPr>
+      <w:bookmarkStart w:id="0" w:name="_GoBack"/>
       <w:r>
         <w:rPr>
           <w:sz w:val="32"/>
@@ -1933,6 +1930,7 @@
         <w:t>Door-to-Door sales/solicitation to the academics/ administration is strongly prohibited. Upon request, Student Activities will provide a table on level 4 for no longer than 2 weeks for the fundraiser or 1 continuous week for a raffle._____</w:t>
       </w:r>
     </w:p>
+    <w:bookmarkEnd w:id="0"/>
     <w:p>
       <w:pPr>
         <w:spacing w:before="120" w:line="240" w:lineRule="auto"/>
@@ -2056,8 +2054,6 @@
           <w:szCs w:val="28"/>
         </w:rPr>
       </w:pPr>
-      <w:bookmarkStart w:id="0" w:name="_GoBack"/>
-      <w:bookmarkEnd w:id="0"/>
       <w:r>
         <w:rPr>
           <w:i/>

</xml_diff>